<commit_message>
Places json file created
</commit_message>
<xml_diff>
--- a/Docs/Guide Android team specializations.docx
+++ b/Docs/Guide Android team specializations.docx
@@ -56,8 +56,6 @@
       <w:r>
         <w:t xml:space="preserve"> (in other words, update the JSON file)</w:t>
       </w:r>
-      <w:bookmarkStart w:id="0" w:name="_GoBack"/>
-      <w:bookmarkEnd w:id="0"/>
       <w:r>
         <w:t>, but this specialist is re</w:t>
       </w:r>
@@ -103,7 +101,13 @@
         <w:t>Report any bugs as issues on Github.</w:t>
       </w:r>
       <w:r>
-        <w:t xml:space="preserve">  This position will probably require close collaboration with the OOP &amp; Algorithms specialist.</w:t>
+        <w:t xml:space="preserve">  This position will probably require close collaboration with the OOP &amp; Algorithms specialist</w:t>
+      </w:r>
+      <w:r>
+        <w:t>(s)</w:t>
+      </w:r>
+      <w:r>
+        <w:t>.</w:t>
       </w:r>
     </w:p>
     <w:p/>
@@ -124,7 +128,15 @@
         <w:t xml:space="preserve"> for every field of eve</w:t>
       </w:r>
       <w:r>
-        <w:t>ry Place that Guide will have.   This includes pictures, audio, video, descriptions, hours, categories, and any other field in the Place class.  This role may involve collaboration with the Ambassadores</w:t>
+        <w:t>ry Place that Guide will have.   This includes pictures, audio, video, descriptions, hours, categories, and any other field in the Place class.  This role may involve</w:t>
+      </w:r>
+      <w:r>
+        <w:t xml:space="preserve"> collaboration with the AmbassaD</w:t>
+      </w:r>
+      <w:bookmarkStart w:id="0" w:name="_GoBack"/>
+      <w:bookmarkEnd w:id="0"/>
+      <w:r>
+        <w:t>ores</w:t>
       </w:r>
       <w:r>
         <w:t xml:space="preserve"> (Vandy tour guides)</w:t>
@@ -974,7 +986,7 @@
 </file>
 
 <file path=customXml/itemProps1.xml><?xml version="1.0" encoding="utf-8"?>
-<ds:datastoreItem xmlns:ds="http://schemas.openxmlformats.org/officeDocument/2006/customXml" ds:itemID="{BDEC3966-083F-CB48-9498-23ADD675485D}">
+<ds:datastoreItem xmlns:ds="http://schemas.openxmlformats.org/officeDocument/2006/customXml" ds:itemID="{AA444B68-10D9-E847-9407-A279FD5ABC87}">
   <ds:schemaRefs>
     <ds:schemaRef ds:uri="http://schemas.openxmlformats.org/officeDocument/2006/bibliography"/>
   </ds:schemaRefs>

</xml_diff>